<commit_message>
lab 07 - exercise 7.1 finished.
</commit_message>
<xml_diff>
--- a/Guides/Guide 2.docx
+++ b/Guides/Guide 2.docx
@@ -258,6 +258,11 @@
           <w:numId w:val="1"/>
         </w:numPr>
       </w:pPr>
+      <w:r>
+        <w:t>Local search requires complete state formulation.</w:t>
+      </w:r>
+      <w:bookmarkStart w:id="0" w:name="_GoBack"/>
+      <w:bookmarkEnd w:id="0"/>
     </w:p>
     <w:p>
       <w:pPr>
@@ -598,8 +603,6 @@
       <w:r>
         <w:t>Returns the first solution found.</w:t>
       </w:r>
-      <w:bookmarkStart w:id="0" w:name="_GoBack"/>
-      <w:bookmarkEnd w:id="0"/>
     </w:p>
     <w:sectPr>
       <w:pgSz w:w="12240" w:h="15840"/>

</xml_diff>